<commit_message>
further testing of handling docx files
</commit_message>
<xml_diff>
--- a/tempdocs/datamanagement syllabus.docx
+++ b/tempdocs/datamanagement syllabus.docx
@@ -226,7 +226,63 @@
     <w:p/>
     <w:p>
       <w:r>
-        <w:t>Wilson G, Aruliah DA, Brown CT, Chue Hong NP, Davis M, et al. (2014) Best Practices for Scientific Computing. PLoS Biol 12(1): e1001745. doi:10.1371/journal.pbio.1001745</w:t>
+        <w:t xml:space="preserve">This is a test of what happens when you edit a </w:t>
+      </w:r>
+      <w:proofErr w:type="spellStart"/>
+      <w:r>
+        <w:t>docx</w:t>
+      </w:r>
+      <w:proofErr w:type="spellEnd"/>
+      <w:r>
+        <w:t xml:space="preserve"> file that is stored in a </w:t>
+      </w:r>
+      <w:proofErr w:type="spellStart"/>
+      <w:r>
+        <w:t>git</w:t>
+      </w:r>
+      <w:proofErr w:type="spellEnd"/>
+      <w:r>
+        <w:t xml:space="preserve"> repostority.</w:t>
+      </w:r>
+      <w:bookmarkStart w:id="0" w:name="_GoBack"/>
+      <w:bookmarkEnd w:id="0"/>
+    </w:p>
+    <w:p/>
+    <w:p>
+      <w:r>
+        <w:t xml:space="preserve">Wilson G, </w:t>
+      </w:r>
+      <w:proofErr w:type="spellStart"/>
+      <w:r>
+        <w:t>Aruliah</w:t>
+      </w:r>
+      <w:proofErr w:type="spellEnd"/>
+      <w:r>
+        <w:t xml:space="preserve"> DA, Brown CT, </w:t>
+      </w:r>
+      <w:proofErr w:type="spellStart"/>
+      <w:r>
+        <w:t>Chue</w:t>
+      </w:r>
+      <w:proofErr w:type="spellEnd"/>
+      <w:r>
+        <w:t xml:space="preserve"> Hong NP, Davis M, et al. (2014) Best Practices for Scientific Computing. </w:t>
+      </w:r>
+      <w:proofErr w:type="spellStart"/>
+      <w:r>
+        <w:t>PLoS</w:t>
+      </w:r>
+      <w:proofErr w:type="spellEnd"/>
+      <w:r>
+        <w:t xml:space="preserve"> </w:t>
+      </w:r>
+      <w:proofErr w:type="spellStart"/>
+      <w:r>
+        <w:t>Biol</w:t>
+      </w:r>
+      <w:proofErr w:type="spellEnd"/>
+      <w:r>
+        <w:t xml:space="preserve"> 12(1): e1001745. doi:10.1371/journal.pbio.1001745</w:t>
       </w:r>
     </w:p>
     <w:p>
@@ -437,6 +493,7 @@
         <w:pStyle w:val="Heading3"/>
       </w:pPr>
       <w:r>
+        <w:lastRenderedPageBreak/>
         <w:t>Instructor’s role in course</w:t>
       </w:r>
     </w:p>
@@ -484,194 +541,326 @@
         <w:t>items</w:t>
       </w:r>
       <w:r>
+        <w:t xml:space="preserve"> posted in the discussion groups within 24 hours of posting during the week, and within 48 hours over the weekend. </w:t>
+      </w:r>
+      <w:r>
+        <w:t>I will respond if needed to clarify a question or comment, answer a question, or clarify a response by another course participant. If you send in a question via email, I will generally repost it in a discussion thread and answer it there. You will get your answer much more quickly by posting in the discussion thread directly.</w:t>
+      </w:r>
+    </w:p>
+    <w:p>
+      <w:r>
+        <w:t xml:space="preserve">I am also available by telephone at the number above during the week, generally between 8:30 am and 4:30 pm. If I am not at my desk, I typically respond to voice mail messages within 2 hours. </w:t>
+      </w:r>
+    </w:p>
+    <w:p>
+      <w:pPr>
+        <w:pStyle w:val="Heading2"/>
+      </w:pPr>
+      <w:r>
+        <w:t>Textbooks</w:t>
+      </w:r>
+    </w:p>
+    <w:p>
+      <w:r>
+        <w:t>We will use the lessons available at software-carpentry.org/lessons.html for reading material.</w:t>
+      </w:r>
+    </w:p>
+    <w:p>
+      <w:pPr>
+        <w:pStyle w:val="Heading2"/>
+      </w:pPr>
+      <w:r>
+        <w:t>Hardware and Software requirements</w:t>
+      </w:r>
+    </w:p>
+    <w:p>
+      <w:r>
+        <w:t>Any modern pc or mac should be able to run all of the software we will use in this course.</w:t>
+      </w:r>
+      <w:r>
+        <w:t xml:space="preserve"> An internet connection is needed to access course materials on Blackboard, and submit assignments. </w:t>
+      </w:r>
+    </w:p>
+    <w:p>
+      <w:r>
+        <w:t xml:space="preserve">Participating in the online </w:t>
+      </w:r>
+      <w:r>
+        <w:t>help</w:t>
+      </w:r>
+      <w:r>
+        <w:t xml:space="preserve"> sessions requires an internet connection</w:t>
+      </w:r>
+      <w:r>
+        <w:t>, a microphone,</w:t>
+      </w:r>
+      <w:r>
+        <w:t xml:space="preserve"> and speakers. The integrated microphone and speakers on a laptop </w:t>
+      </w:r>
+      <w:r>
+        <w:t xml:space="preserve">are typically </w:t>
+      </w:r>
+      <w:r>
+        <w:rPr>
+          <w:i/>
+        </w:rPr>
+        <w:t>not</w:t>
+      </w:r>
+      <w:r>
+        <w:t xml:space="preserve"> sufficient, but a cheap pair of earbuds will reduce or eliminate issues with feedback. A USB headset that combines headphones and a microphone is optimal. A webcam, either integrated or standalone, also helps interaction online because I can see when you’re not getting it even if you’re not telling me in words! </w:t>
+      </w:r>
+      <w:r>
         <w:t xml:space="preserve"> </w:t>
       </w:r>
+    </w:p>
+    <w:p>
+      <w:r>
+        <w:t>We will use the Bash shell, R/</w:t>
+      </w:r>
+      <w:proofErr w:type="spellStart"/>
+      <w:r>
+        <w:t>RStudio</w:t>
+      </w:r>
+      <w:proofErr w:type="spellEnd"/>
+      <w:r>
+        <w:t xml:space="preserve">, </w:t>
+      </w:r>
+      <w:proofErr w:type="spellStart"/>
+      <w:r>
+        <w:t>Git</w:t>
+      </w:r>
+      <w:proofErr w:type="spellEnd"/>
+      <w:r>
+        <w:t xml:space="preserve"> and SQLite. </w:t>
+      </w:r>
+      <w:r>
+        <w:t xml:space="preserve">All of the software we will use is available as open source. Links to </w:t>
+      </w:r>
+      <w:r>
+        <w:t xml:space="preserve">software are on </w:t>
+      </w:r>
+      <w:proofErr w:type="spellStart"/>
+      <w:r>
+        <w:t>BlackBoard</w:t>
+      </w:r>
+      <w:proofErr w:type="spellEnd"/>
+      <w:r>
+        <w:t xml:space="preserve"> in the</w:t>
+      </w:r>
+      <w:r>
+        <w:t xml:space="preserve"> </w:t>
+      </w:r>
+      <w:r>
+        <w:t>Getting Ready</w:t>
+      </w:r>
+      <w:r>
+        <w:t xml:space="preserve"> module</w:t>
+      </w:r>
+      <w:r>
+        <w:t xml:space="preserve">. </w:t>
+      </w:r>
+      <w:r>
+        <w:t xml:space="preserve">Video tutorials on downloading and installing </w:t>
+      </w:r>
+      <w:r>
+        <w:t>the software</w:t>
+      </w:r>
+      <w:r>
+        <w:t xml:space="preserve"> are available </w:t>
+      </w:r>
+      <w:r>
+        <w:t>in the Getting Ready module</w:t>
+      </w:r>
+      <w:r>
+        <w:t>.</w:t>
+      </w:r>
+      <w:r>
+        <w:t xml:space="preserve"> </w:t>
+      </w:r>
+    </w:p>
+    <w:p>
+      <w:pPr>
+        <w:pStyle w:val="Heading2"/>
+      </w:pPr>
+      <w:r>
+        <w:t xml:space="preserve">Login instructions </w:t>
+      </w:r>
+    </w:p>
+    <w:p>
+      <w:r>
+        <w:t>http://my.unl.edu</w:t>
+      </w:r>
+    </w:p>
+    <w:p>
+      <w:r>
+        <w:t>Log in using your Bb username and password. If you don’t know what this is, please contact the UNL Help Desk (</w:t>
+      </w:r>
+      <w:r>
+        <w:t>see below</w:t>
+      </w:r>
+      <w:r>
+        <w:t>).</w:t>
+      </w:r>
+    </w:p>
+    <w:p/>
+    <w:p>
+      <w:pPr>
+        <w:pStyle w:val="Heading2"/>
+      </w:pPr>
+      <w:r>
+        <w:t xml:space="preserve">Technical or administrative help </w:t>
+      </w:r>
+    </w:p>
+    <w:p>
+      <w:r>
+        <w:t xml:space="preserve">UNL HELP DESK </w:t>
+      </w:r>
+    </w:p>
+    <w:p>
+      <w:r>
+        <w:t>Phone: 472-3970 or toll-free (866) 472-3970</w:t>
+      </w:r>
+    </w:p>
+    <w:p>
+      <w:r>
+        <w:t>E-mail: helpdesk@unl.edu</w:t>
+      </w:r>
+    </w:p>
+    <w:p>
+      <w:r>
+        <w:t xml:space="preserve">Walk-in: room 105 of the 501 Building </w:t>
+      </w:r>
+    </w:p>
+    <w:p>
+      <w:r>
+        <w:t>(501 Stadium Drive) on the west edge of City Campus, 7:30 a.m. – 11:30 p.m.</w:t>
+      </w:r>
+    </w:p>
+    <w:p>
+      <w:r>
+        <w:t>For questions about the course content or procedures, please contact your instructor.</w:t>
+      </w:r>
+    </w:p>
+    <w:p>
+      <w:pPr>
+        <w:pStyle w:val="Heading2"/>
+      </w:pPr>
+      <w:r>
+        <w:t>Assessment</w:t>
+      </w:r>
+    </w:p>
+    <w:p>
+      <w:pPr>
+        <w:pStyle w:val="Heading3"/>
+        <w:rPr>
+          <w:rStyle w:val="Strong"/>
+        </w:rPr>
+      </w:pPr>
+      <w:r>
+        <w:rPr>
+          <w:rStyle w:val="Strong"/>
+        </w:rPr>
+        <w:t xml:space="preserve">Lab assignments </w:t>
+      </w:r>
+      <w:r>
+        <w:rPr>
+          <w:rStyle w:val="Strong"/>
+        </w:rPr>
+        <w:t>4</w:t>
+      </w:r>
+      <w:r>
+        <w:rPr>
+          <w:rStyle w:val="Strong"/>
+        </w:rPr>
+        <w:t>0%</w:t>
+      </w:r>
+    </w:p>
+    <w:p>
+      <w:r>
+        <w:t>Y</w:t>
+      </w:r>
+      <w:r>
+        <w:t xml:space="preserve">ou will complete a lab assignment </w:t>
+      </w:r>
+      <w:r>
+        <w:t>per week (</w:t>
+      </w:r>
+      <w:r>
+        <w:t xml:space="preserve">see the Course Schedule below) </w:t>
+      </w:r>
+      <w:r>
+        <w:t xml:space="preserve">that will walk you through various steps in using </w:t>
+      </w:r>
+      <w:r>
+        <w:t>the software</w:t>
+      </w:r>
+      <w:r>
+        <w:t xml:space="preserve"> </w:t>
+      </w:r>
+      <w:r>
+        <w:t>These formative assignments contribute to your grade, but generally you will earn full points simply for completing all the steps.</w:t>
+      </w:r>
+    </w:p>
+    <w:p>
+      <w:pPr>
+        <w:pStyle w:val="Heading3"/>
+        <w:rPr>
+          <w:rStyle w:val="Strong"/>
+        </w:rPr>
+      </w:pPr>
+      <w:r>
+        <w:rPr>
+          <w:rStyle w:val="Strong"/>
+        </w:rPr>
+        <w:t xml:space="preserve">Homework assignments </w:t>
+      </w:r>
+      <w:r>
+        <w:rPr>
+          <w:rStyle w:val="Strong"/>
+        </w:rPr>
+        <w:t>4</w:t>
+      </w:r>
+      <w:r>
+        <w:rPr>
+          <w:rStyle w:val="Strong"/>
+        </w:rPr>
+        <w:t>0%</w:t>
+      </w:r>
+    </w:p>
+    <w:p>
+      <w:r>
+        <w:t xml:space="preserve">There are </w:t>
+      </w:r>
+      <w:r>
+        <w:t>4</w:t>
+      </w:r>
+      <w:r>
+        <w:t xml:space="preserve"> homework problems</w:t>
+      </w:r>
+      <w:r>
+        <w:t xml:space="preserve"> (1 per module; see the Course Schedule below)</w:t>
+      </w:r>
+      <w:r>
+        <w:t xml:space="preserve">; generally these will require you to </w:t>
+      </w:r>
+      <w:r>
+        <w:t>do some data related tasks and summarize the results in written form.</w:t>
+      </w:r>
+      <w:r>
+        <w:t xml:space="preserve"> The final homework assignment is </w:t>
+      </w:r>
       <w:r>
         <w:lastRenderedPageBreak/>
-        <w:t xml:space="preserve">posted in the discussion groups within 24 hours of posting during the week, and within 48 hours over the weekend. </w:t>
-      </w:r>
-      <w:r>
-        <w:t>I will respond if needed to clarify a question or comment, answer a question, or clarify a response by another course participant. If you send in a question via email, I will generally repost it in a discussion thread and answer it there. You will get your answer much more quickly by posting in the discussion thread directly.</w:t>
-      </w:r>
-    </w:p>
-    <w:p>
-      <w:r>
-        <w:t xml:space="preserve">I am also available by telephone at the number above during the week, generally between 8:30 am and 4:30 pm. If I am not at my desk, I typically respond to voice mail messages within 2 hours. </w:t>
-      </w:r>
-    </w:p>
-    <w:p>
-      <w:pPr>
-        <w:pStyle w:val="Heading2"/>
-      </w:pPr>
-      <w:r>
-        <w:t>Textbooks</w:t>
-      </w:r>
-    </w:p>
-    <w:p>
-      <w:r>
-        <w:t>We will use the lessons available at software-carpentry.org/lessons.html for reading material.</w:t>
-      </w:r>
-    </w:p>
-    <w:p>
-      <w:pPr>
-        <w:pStyle w:val="Heading2"/>
-      </w:pPr>
-      <w:r>
-        <w:t>Hardware and Software requirements</w:t>
-      </w:r>
-    </w:p>
-    <w:p>
-      <w:r>
-        <w:t>Any modern pc or mac should be able to run all of the software we will use in this course.</w:t>
-      </w:r>
-      <w:r>
-        <w:t xml:space="preserve"> An internet connection is needed to access course materials on Blackboard, and submit assignments. </w:t>
-      </w:r>
-    </w:p>
-    <w:p>
-      <w:r>
-        <w:t xml:space="preserve">Participating in the online </w:t>
-      </w:r>
-      <w:r>
-        <w:t>help</w:t>
-      </w:r>
-      <w:r>
-        <w:t xml:space="preserve"> sessions requires an internet connection</w:t>
-      </w:r>
-      <w:r>
-        <w:t>, a microphone,</w:t>
-      </w:r>
-      <w:r>
-        <w:t xml:space="preserve"> and speakers. The integrated microphone and speakers on a laptop </w:t>
-      </w:r>
-      <w:r>
-        <w:t xml:space="preserve">are typically </w:t>
-      </w:r>
-      <w:r>
-        <w:rPr>
-          <w:i/>
-        </w:rPr>
-        <w:t>not</w:t>
-      </w:r>
-      <w:r>
-        <w:t xml:space="preserve"> sufficient, but a cheap pair of earbuds will reduce or eliminate issues with feedback. A USB headset that combines headphones and a microphone is optimal. A webcam, either integrated or standalone, also helps interaction online because I can see when you’re not getting it even if you’re not telling me in words! </w:t>
-      </w:r>
-      <w:r>
-        <w:t xml:space="preserve"> </w:t>
-      </w:r>
-      <w:bookmarkStart w:id="0" w:name="_GoBack"/>
-      <w:bookmarkEnd w:id="0"/>
-    </w:p>
-    <w:p>
-      <w:r>
-        <w:t xml:space="preserve">We will use the Bash shell, R/RStudio, Git and SQLite. </w:t>
-      </w:r>
-      <w:r>
-        <w:t xml:space="preserve">All of the software we will use is available as open source. Links to </w:t>
-      </w:r>
-      <w:r>
-        <w:t>software are on BlackBoard in the</w:t>
-      </w:r>
-      <w:r>
-        <w:t xml:space="preserve"> </w:t>
-      </w:r>
-      <w:r>
-        <w:t>Getting Ready</w:t>
-      </w:r>
-      <w:r>
-        <w:t xml:space="preserve"> module</w:t>
-      </w:r>
-      <w:r>
-        <w:t xml:space="preserve">. </w:t>
-      </w:r>
-      <w:r>
-        <w:t xml:space="preserve">Video tutorials on downloading and installing </w:t>
-      </w:r>
-      <w:r>
-        <w:t>the software</w:t>
-      </w:r>
-      <w:r>
-        <w:t xml:space="preserve"> are available </w:t>
-      </w:r>
-      <w:r>
-        <w:t>in the Getting Ready module</w:t>
-      </w:r>
-      <w:r>
-        <w:t>.</w:t>
-      </w:r>
-      <w:r>
-        <w:t xml:space="preserve"> </w:t>
-      </w:r>
-    </w:p>
-    <w:p>
-      <w:pPr>
-        <w:pStyle w:val="Heading2"/>
-      </w:pPr>
-      <w:r>
-        <w:t xml:space="preserve">Login instructions </w:t>
-      </w:r>
-    </w:p>
-    <w:p>
-      <w:r>
-        <w:t>http://my.unl.edu</w:t>
-      </w:r>
-    </w:p>
-    <w:p>
-      <w:r>
-        <w:t>Log in using your Bb username and password. If you don’t know what this is, please contact the UNL Help Desk (</w:t>
-      </w:r>
-      <w:r>
-        <w:t>see below</w:t>
-      </w:r>
-      <w:r>
-        <w:t>).</w:t>
-      </w:r>
-    </w:p>
-    <w:p/>
-    <w:p>
-      <w:pPr>
-        <w:pStyle w:val="Heading2"/>
-      </w:pPr>
-      <w:r>
-        <w:t xml:space="preserve">Technical or administrative help </w:t>
-      </w:r>
-    </w:p>
-    <w:p>
-      <w:r>
-        <w:t xml:space="preserve">UNL HELP DESK </w:t>
-      </w:r>
-    </w:p>
-    <w:p>
-      <w:r>
-        <w:t>Phone: 472-3970 or toll-free (866) 472-3970</w:t>
-      </w:r>
-    </w:p>
-    <w:p>
-      <w:r>
-        <w:t>E-mail: helpdesk@unl.edu</w:t>
-      </w:r>
-    </w:p>
-    <w:p>
-      <w:r>
-        <w:t xml:space="preserve">Walk-in: room 105 of the 501 Building </w:t>
-      </w:r>
-    </w:p>
-    <w:p>
-      <w:r>
-        <w:t>(501 Stadium Drive) on the west edge of City Campus, 7:30 a.m. – 11:30 p.m.</w:t>
-      </w:r>
-    </w:p>
-    <w:p>
-      <w:r>
-        <w:t>For questions about the course content or procedures, please contact your instructor.</w:t>
-      </w:r>
-    </w:p>
-    <w:p>
-      <w:pPr>
-        <w:pStyle w:val="Heading2"/>
-      </w:pPr>
-      <w:r>
-        <w:t>Assessment</w:t>
+        <w:t>a project in which you will prepare a sampling plan, data entry</w:t>
+      </w:r>
+      <w:r>
+        <w:t xml:space="preserve"> and</w:t>
+      </w:r>
+      <w:r>
+        <w:t xml:space="preserve"> QA/QC procedures, metadata and </w:t>
+      </w:r>
+      <w:r>
+        <w:t>documentation for a problem of your choice.</w:t>
       </w:r>
     </w:p>
     <w:p>
@@ -685,117 +874,6 @@
         <w:rPr>
           <w:rStyle w:val="Strong"/>
         </w:rPr>
-        <w:t xml:space="preserve">Lab assignments </w:t>
-      </w:r>
-      <w:r>
-        <w:rPr>
-          <w:rStyle w:val="Strong"/>
-        </w:rPr>
-        <w:t>4</w:t>
-      </w:r>
-      <w:r>
-        <w:rPr>
-          <w:rStyle w:val="Strong"/>
-        </w:rPr>
-        <w:t>0%</w:t>
-      </w:r>
-    </w:p>
-    <w:p>
-      <w:r>
-        <w:t>Y</w:t>
-      </w:r>
-      <w:r>
-        <w:t xml:space="preserve">ou will complete a lab assignment </w:t>
-      </w:r>
-      <w:r>
-        <w:t>per week (</w:t>
-      </w:r>
-      <w:r>
-        <w:t xml:space="preserve">see the Course Schedule below) </w:t>
-      </w:r>
-      <w:r>
-        <w:t xml:space="preserve">that will walk you through various steps in using </w:t>
-      </w:r>
-      <w:r>
-        <w:t>the software</w:t>
-      </w:r>
-      <w:r>
-        <w:t xml:space="preserve"> </w:t>
-      </w:r>
-      <w:r>
-        <w:t>These formative assignments contribute to your grade, but generally you will earn full points simply for completing all the steps.</w:t>
-      </w:r>
-    </w:p>
-    <w:p>
-      <w:pPr>
-        <w:pStyle w:val="Heading3"/>
-        <w:rPr>
-          <w:rStyle w:val="Strong"/>
-        </w:rPr>
-      </w:pPr>
-      <w:r>
-        <w:rPr>
-          <w:rStyle w:val="Strong"/>
-        </w:rPr>
-        <w:t xml:space="preserve">Homework assignments </w:t>
-      </w:r>
-      <w:r>
-        <w:rPr>
-          <w:rStyle w:val="Strong"/>
-        </w:rPr>
-        <w:t>4</w:t>
-      </w:r>
-      <w:r>
-        <w:rPr>
-          <w:rStyle w:val="Strong"/>
-        </w:rPr>
-        <w:t>0%</w:t>
-      </w:r>
-    </w:p>
-    <w:p>
-      <w:r>
-        <w:t xml:space="preserve">There are </w:t>
-      </w:r>
-      <w:r>
-        <w:t>4</w:t>
-      </w:r>
-      <w:r>
-        <w:t xml:space="preserve"> homework problems</w:t>
-      </w:r>
-      <w:r>
-        <w:t xml:space="preserve"> (1 per module; see the Course Schedule below)</w:t>
-      </w:r>
-      <w:r>
-        <w:t xml:space="preserve">; generally these will require you to </w:t>
-      </w:r>
-      <w:r>
-        <w:t>do some data related tasks and summarize the results in written form.</w:t>
-      </w:r>
-      <w:r>
-        <w:t xml:space="preserve"> The final homework assignment is a project in which you will prepare a sampling plan, data entry</w:t>
-      </w:r>
-      <w:r>
-        <w:t xml:space="preserve"> and</w:t>
-      </w:r>
-      <w:r>
-        <w:t xml:space="preserve"> QA/QC procedures, metadata and </w:t>
-      </w:r>
-      <w:r>
-        <w:t>documentation for a problem of your choice.</w:t>
-      </w:r>
-    </w:p>
-    <w:p>
-      <w:pPr>
-        <w:pStyle w:val="Heading3"/>
-        <w:rPr>
-          <w:rStyle w:val="Strong"/>
-        </w:rPr>
-      </w:pPr>
-      <w:r>
-        <w:rPr>
-          <w:rStyle w:val="Strong"/>
-        </w:rPr>
-        <w:lastRenderedPageBreak/>
         <w:t>Paper discussions 20%</w:t>
       </w:r>
     </w:p>
@@ -1632,11 +1710,7 @@
           </w:tcPr>
           <w:p>
             <w:r>
-              <w:t xml:space="preserve">Homework #4: wrapping it all up </w:t>
-            </w:r>
-            <w:r>
-              <w:lastRenderedPageBreak/>
-              <w:t>with your own project</w:t>
+              <w:t>Homework #4: wrapping it all up with your own project</w:t>
             </w:r>
           </w:p>
         </w:tc>
@@ -3152,7 +3226,7 @@
 </file>
 
 <file path=customXml/itemProps1.xml><?xml version="1.0" encoding="utf-8"?>
-<ds:datastoreItem xmlns:ds="http://schemas.openxmlformats.org/officeDocument/2006/customXml" ds:itemID="{D6E24ECE-9285-4C16-8909-9B50E4FF372D}">
+<ds:datastoreItem xmlns:ds="http://schemas.openxmlformats.org/officeDocument/2006/customXml" ds:itemID="{07A97128-D745-41B2-B05A-D68CCA82C00F}">
   <ds:schemaRefs>
     <ds:schemaRef ds:uri="http://schemas.openxmlformats.org/officeDocument/2006/bibliography"/>
   </ds:schemaRefs>

</xml_diff>